<commit_message>
modifica link de guia
</commit_message>
<xml_diff>
--- a/src/main/resources/static/doc/GuiaDeUsuario.docx
+++ b/src/main/resources/static/doc/GuiaDeUsuario.docx
@@ -102,6 +102,7 @@
         <w:rPr>
           <w:b/>
           <w:bCs/>
+          <w:noProof/>
           <w:sz w:val="32"/>
           <w:szCs w:val="32"/>
         </w:rPr>
@@ -349,13 +350,7 @@
         <w:rPr>
           <w:rFonts w:ascii="Segoe UI" w:hAnsi="Segoe UI" w:cs="Segoe UI"/>
         </w:rPr>
-        <w:t>T</w:t>
-      </w:r>
-      <w:r>
-        <w:rPr>
-          <w:rFonts w:ascii="Segoe UI" w:hAnsi="Segoe UI" w:cs="Segoe UI"/>
-        </w:rPr>
-        <w:t>ickets</w:t>
+        <w:t>Tickets</w:t>
       </w:r>
       <w:proofErr w:type="gramEnd"/>
       <w:r>
@@ -369,13 +364,7 @@
         <w:rPr>
           <w:rFonts w:ascii="Segoe UI" w:hAnsi="Segoe UI" w:cs="Segoe UI"/>
         </w:rPr>
-        <w:t>T</w:t>
-      </w:r>
-      <w:r>
-        <w:rPr>
-          <w:rFonts w:ascii="Segoe UI" w:hAnsi="Segoe UI" w:cs="Segoe UI"/>
-        </w:rPr>
-        <w:t>ickets</w:t>
+        <w:t>Tickets</w:t>
       </w:r>
       <w:proofErr w:type="gramEnd"/>
       <w:r>
@@ -430,15 +419,23 @@
             <w:rStyle w:val="Hipervnculo"/>
             <w:rFonts w:ascii="Segoe UI" w:hAnsi="Segoe UI" w:cs="Segoe UI"/>
           </w:rPr>
-          <w:t>http://helpdesk.ipor.pe:8080/login</w:t>
+          <w:t>https://helpdesk</w:t>
+        </w:r>
+        <w:r>
+          <w:rPr>
+            <w:rStyle w:val="Hipervnculo"/>
+            <w:rFonts w:ascii="Segoe UI" w:hAnsi="Segoe UI" w:cs="Segoe UI"/>
+          </w:rPr>
+          <w:t>.</w:t>
+        </w:r>
+        <w:r>
+          <w:rPr>
+            <w:rStyle w:val="Hipervnculo"/>
+            <w:rFonts w:ascii="Segoe UI" w:hAnsi="Segoe UI" w:cs="Segoe UI"/>
+          </w:rPr>
+          <w:t>ipor.pe</w:t>
         </w:r>
       </w:hyperlink>
-      <w:r>
-        <w:rPr>
-          <w:rFonts w:ascii="Segoe UI" w:hAnsi="Segoe UI" w:cs="Segoe UI"/>
-        </w:rPr>
-        <w:t>.</w:t>
-      </w:r>
     </w:p>
     <w:p>
       <w:pPr>
@@ -516,6 +513,7 @@
       <w:r>
         <w:rPr>
           <w:rFonts w:ascii="Segoe UI" w:hAnsi="Segoe UI" w:cs="Segoe UI"/>
+          <w:noProof/>
         </w:rPr>
         <w:drawing>
           <wp:anchor distT="0" distB="0" distL="114300" distR="114300" simplePos="0" relativeHeight="251659264" behindDoc="0" locked="0" layoutInCell="1" allowOverlap="1" wp14:anchorId="7C8D2F86" wp14:editId="1F90EC13">
@@ -742,6 +740,7 @@
       <w:r>
         <w:rPr>
           <w:rFonts w:ascii="Segoe UI" w:hAnsi="Segoe UI" w:cs="Segoe UI"/>
+          <w:noProof/>
         </w:rPr>
         <w:drawing>
           <wp:inline distT="0" distB="0" distL="0" distR="0" wp14:anchorId="079A3AF4" wp14:editId="65E51588">
@@ -1071,11 +1070,13 @@
       <w:pPr>
         <w:rPr>
           <w:rFonts w:ascii="Segoe UI" w:hAnsi="Segoe UI" w:cs="Segoe UI"/>
-        </w:rPr>
-      </w:pPr>
-      <w:r>
-        <w:rPr>
-          <w:rFonts w:ascii="Segoe UI" w:hAnsi="Segoe UI" w:cs="Segoe UI"/>
+          <w:lang w:val="en-US"/>
+        </w:rPr>
+      </w:pPr>
+      <w:r>
+        <w:rPr>
+          <w:rFonts w:ascii="Segoe UI" w:hAnsi="Segoe UI" w:cs="Segoe UI"/>
+          <w:noProof/>
         </w:rPr>
         <w:drawing>
           <wp:anchor distT="0" distB="0" distL="114300" distR="114300" simplePos="0" relativeHeight="251661312" behindDoc="0" locked="0" layoutInCell="1" allowOverlap="1" wp14:anchorId="1CE03E23" wp14:editId="1E45E6AD">
@@ -1142,49 +1143,58 @@
           </wp:anchor>
         </w:drawing>
       </w:r>
-      <w:r>
-        <w:rPr>
-          <w:rFonts w:ascii="Segoe UI" w:hAnsi="Segoe UI" w:cs="Segoe UI"/>
-        </w:rPr>
-        <w:t xml:space="preserve">Ej. </w:t>
-      </w:r>
-      <w:proofErr w:type="gramStart"/>
-      <w:r>
-        <w:rPr>
-          <w:rFonts w:ascii="Segoe UI" w:hAnsi="Segoe UI" w:cs="Segoe UI"/>
-        </w:rPr>
-        <w:t>Ticket</w:t>
-      </w:r>
-      <w:proofErr w:type="gramEnd"/>
-      <w:r>
-        <w:rPr>
-          <w:rFonts w:ascii="Segoe UI" w:hAnsi="Segoe UI" w:cs="Segoe UI"/>
-        </w:rPr>
-        <w:t xml:space="preserve"> </w:t>
-      </w:r>
-      <w:r>
-        <w:rPr>
-          <w:rFonts w:ascii="Segoe UI" w:hAnsi="Segoe UI" w:cs="Segoe UI"/>
-        </w:rPr>
-        <w:t>creado:</w:t>
-      </w:r>
-    </w:p>
-    <w:p>
-      <w:pPr>
-        <w:rPr>
-          <w:rFonts w:ascii="Segoe UI" w:hAnsi="Segoe UI" w:cs="Segoe UI"/>
-        </w:rPr>
-      </w:pPr>
-    </w:p>
-    <w:p>
-      <w:pPr>
-        <w:rPr>
-          <w:rFonts w:ascii="Segoe UI" w:hAnsi="Segoe UI" w:cs="Segoe UI"/>
-        </w:rPr>
-      </w:pPr>
-      <w:r>
-        <w:rPr>
-          <w:rFonts w:ascii="Segoe UI" w:hAnsi="Segoe UI" w:cs="Segoe UI"/>
+      <w:proofErr w:type="spellStart"/>
+      <w:r>
+        <w:rPr>
+          <w:rFonts w:ascii="Segoe UI" w:hAnsi="Segoe UI" w:cs="Segoe UI"/>
+          <w:lang w:val="en-US"/>
+        </w:rPr>
+        <w:t>Ej</w:t>
+      </w:r>
+      <w:proofErr w:type="spellEnd"/>
+      <w:r>
+        <w:rPr>
+          <w:rFonts w:ascii="Segoe UI" w:hAnsi="Segoe UI" w:cs="Segoe UI"/>
+          <w:lang w:val="en-US"/>
+        </w:rPr>
+        <w:t xml:space="preserve">. Ticket </w:t>
+      </w:r>
+      <w:proofErr w:type="spellStart"/>
+      <w:r>
+        <w:rPr>
+          <w:rFonts w:ascii="Segoe UI" w:hAnsi="Segoe UI" w:cs="Segoe UI"/>
+          <w:lang w:val="en-US"/>
+        </w:rPr>
+        <w:t>creado</w:t>
+      </w:r>
+      <w:proofErr w:type="spellEnd"/>
+      <w:r>
+        <w:rPr>
+          <w:rFonts w:ascii="Segoe UI" w:hAnsi="Segoe UI" w:cs="Segoe UI"/>
+          <w:lang w:val="en-US"/>
+        </w:rPr>
+        <w:t>:</w:t>
+      </w:r>
+    </w:p>
+    <w:p>
+      <w:pPr>
+        <w:rPr>
+          <w:rFonts w:ascii="Segoe UI" w:hAnsi="Segoe UI" w:cs="Segoe UI"/>
+          <w:lang w:val="en-US"/>
+        </w:rPr>
+      </w:pPr>
+    </w:p>
+    <w:p>
+      <w:pPr>
+        <w:rPr>
+          <w:rFonts w:ascii="Segoe UI" w:hAnsi="Segoe UI" w:cs="Segoe UI"/>
+          <w:lang w:val="en-US"/>
+        </w:rPr>
+      </w:pPr>
+      <w:r>
+        <w:rPr>
+          <w:rFonts w:ascii="Segoe UI" w:hAnsi="Segoe UI" w:cs="Segoe UI"/>
+          <w:noProof/>
         </w:rPr>
         <w:drawing>
           <wp:anchor distT="0" distB="0" distL="114300" distR="114300" simplePos="0" relativeHeight="251662336" behindDoc="0" locked="0" layoutInCell="1" allowOverlap="1" wp14:anchorId="4730B192" wp14:editId="217B4934">
@@ -1247,35 +1257,35 @@
           </wp:anchor>
         </w:drawing>
       </w:r>
-      <w:r>
-        <w:rPr>
-          <w:rFonts w:ascii="Segoe UI" w:hAnsi="Segoe UI" w:cs="Segoe UI"/>
-        </w:rPr>
-        <w:t xml:space="preserve">Ej. </w:t>
-      </w:r>
-      <w:proofErr w:type="gramStart"/>
-      <w:r>
-        <w:rPr>
-          <w:rFonts w:ascii="Segoe UI" w:hAnsi="Segoe UI" w:cs="Segoe UI"/>
-        </w:rPr>
-        <w:t>Ticket</w:t>
-      </w:r>
-      <w:proofErr w:type="gramEnd"/>
-      <w:r>
-        <w:rPr>
-          <w:rFonts w:ascii="Segoe UI" w:hAnsi="Segoe UI" w:cs="Segoe UI"/>
-        </w:rPr>
-        <w:t xml:space="preserve"> </w:t>
-      </w:r>
-      <w:r>
-        <w:rPr>
-          <w:rFonts w:ascii="Segoe UI" w:hAnsi="Segoe UI" w:cs="Segoe UI"/>
+      <w:proofErr w:type="spellStart"/>
+      <w:r>
+        <w:rPr>
+          <w:rFonts w:ascii="Segoe UI" w:hAnsi="Segoe UI" w:cs="Segoe UI"/>
+          <w:lang w:val="en-US"/>
+        </w:rPr>
+        <w:t>Ej</w:t>
+      </w:r>
+      <w:proofErr w:type="spellEnd"/>
+      <w:r>
+        <w:rPr>
+          <w:rFonts w:ascii="Segoe UI" w:hAnsi="Segoe UI" w:cs="Segoe UI"/>
+          <w:lang w:val="en-US"/>
+        </w:rPr>
+        <w:t xml:space="preserve">. Ticket </w:t>
+      </w:r>
+      <w:proofErr w:type="spellStart"/>
+      <w:r>
+        <w:rPr>
+          <w:rFonts w:ascii="Segoe UI" w:hAnsi="Segoe UI" w:cs="Segoe UI"/>
+          <w:lang w:val="en-US"/>
         </w:rPr>
         <w:t>atendido</w:t>
       </w:r>
-      <w:r>
-        <w:rPr>
-          <w:rFonts w:ascii="Segoe UI" w:hAnsi="Segoe UI" w:cs="Segoe UI"/>
+      <w:proofErr w:type="spellEnd"/>
+      <w:r>
+        <w:rPr>
+          <w:rFonts w:ascii="Segoe UI" w:hAnsi="Segoe UI" w:cs="Segoe UI"/>
+          <w:lang w:val="en-US"/>
         </w:rPr>
         <w:t>:</w:t>
       </w:r>
@@ -1284,76 +1294,87 @@
       <w:pPr>
         <w:rPr>
           <w:rFonts w:ascii="Segoe UI" w:hAnsi="Segoe UI" w:cs="Segoe UI"/>
-        </w:rPr>
-      </w:pPr>
-    </w:p>
-    <w:p>
-      <w:pPr>
-        <w:rPr>
-          <w:rFonts w:ascii="Segoe UI" w:hAnsi="Segoe UI" w:cs="Segoe UI"/>
-        </w:rPr>
-      </w:pPr>
-    </w:p>
-    <w:p>
-      <w:pPr>
-        <w:rPr>
-          <w:rFonts w:ascii="Segoe UI" w:hAnsi="Segoe UI" w:cs="Segoe UI"/>
-        </w:rPr>
-      </w:pPr>
-    </w:p>
-    <w:p>
-      <w:pPr>
-        <w:rPr>
-          <w:rFonts w:ascii="Segoe UI" w:hAnsi="Segoe UI" w:cs="Segoe UI"/>
-        </w:rPr>
-      </w:pPr>
-    </w:p>
-    <w:p>
-      <w:pPr>
-        <w:rPr>
-          <w:rFonts w:ascii="Segoe UI" w:hAnsi="Segoe UI" w:cs="Segoe UI"/>
-        </w:rPr>
-      </w:pPr>
-    </w:p>
-    <w:p>
-      <w:pPr>
-        <w:rPr>
-          <w:rFonts w:ascii="Segoe UI" w:hAnsi="Segoe UI" w:cs="Segoe UI"/>
-        </w:rPr>
-      </w:pPr>
-    </w:p>
-    <w:p>
-      <w:pPr>
-        <w:rPr>
-          <w:rFonts w:ascii="Segoe UI" w:hAnsi="Segoe UI" w:cs="Segoe UI"/>
-        </w:rPr>
-      </w:pPr>
-    </w:p>
-    <w:p>
-      <w:pPr>
-        <w:rPr>
-          <w:rFonts w:ascii="Segoe UI" w:hAnsi="Segoe UI" w:cs="Segoe UI"/>
-        </w:rPr>
-      </w:pPr>
-    </w:p>
-    <w:p>
-      <w:pPr>
-        <w:rPr>
-          <w:rFonts w:ascii="Segoe UI" w:hAnsi="Segoe UI" w:cs="Segoe UI"/>
-        </w:rPr>
-      </w:pPr>
-    </w:p>
-    <w:p>
-      <w:pPr>
-        <w:rPr>
-          <w:rFonts w:ascii="Segoe UI" w:hAnsi="Segoe UI" w:cs="Segoe UI"/>
-        </w:rPr>
-      </w:pPr>
-    </w:p>
-    <w:p>
-      <w:pPr>
-        <w:rPr>
-          <w:rFonts w:ascii="Segoe UI" w:hAnsi="Segoe UI" w:cs="Segoe UI"/>
+          <w:lang w:val="en-US"/>
+        </w:rPr>
+      </w:pPr>
+    </w:p>
+    <w:p>
+      <w:pPr>
+        <w:rPr>
+          <w:rFonts w:ascii="Segoe UI" w:hAnsi="Segoe UI" w:cs="Segoe UI"/>
+          <w:lang w:val="en-US"/>
+        </w:rPr>
+      </w:pPr>
+    </w:p>
+    <w:p>
+      <w:pPr>
+        <w:rPr>
+          <w:rFonts w:ascii="Segoe UI" w:hAnsi="Segoe UI" w:cs="Segoe UI"/>
+          <w:lang w:val="en-US"/>
+        </w:rPr>
+      </w:pPr>
+    </w:p>
+    <w:p>
+      <w:pPr>
+        <w:rPr>
+          <w:rFonts w:ascii="Segoe UI" w:hAnsi="Segoe UI" w:cs="Segoe UI"/>
+          <w:lang w:val="en-US"/>
+        </w:rPr>
+      </w:pPr>
+    </w:p>
+    <w:p>
+      <w:pPr>
+        <w:rPr>
+          <w:rFonts w:ascii="Segoe UI" w:hAnsi="Segoe UI" w:cs="Segoe UI"/>
+          <w:lang w:val="en-US"/>
+        </w:rPr>
+      </w:pPr>
+    </w:p>
+    <w:p>
+      <w:pPr>
+        <w:rPr>
+          <w:rFonts w:ascii="Segoe UI" w:hAnsi="Segoe UI" w:cs="Segoe UI"/>
+          <w:lang w:val="en-US"/>
+        </w:rPr>
+      </w:pPr>
+    </w:p>
+    <w:p>
+      <w:pPr>
+        <w:rPr>
+          <w:rFonts w:ascii="Segoe UI" w:hAnsi="Segoe UI" w:cs="Segoe UI"/>
+          <w:lang w:val="en-US"/>
+        </w:rPr>
+      </w:pPr>
+    </w:p>
+    <w:p>
+      <w:pPr>
+        <w:rPr>
+          <w:rFonts w:ascii="Segoe UI" w:hAnsi="Segoe UI" w:cs="Segoe UI"/>
+          <w:lang w:val="en-US"/>
+        </w:rPr>
+      </w:pPr>
+    </w:p>
+    <w:p>
+      <w:pPr>
+        <w:rPr>
+          <w:rFonts w:ascii="Segoe UI" w:hAnsi="Segoe UI" w:cs="Segoe UI"/>
+          <w:lang w:val="en-US"/>
+        </w:rPr>
+      </w:pPr>
+    </w:p>
+    <w:p>
+      <w:pPr>
+        <w:rPr>
+          <w:rFonts w:ascii="Segoe UI" w:hAnsi="Segoe UI" w:cs="Segoe UI"/>
+          <w:lang w:val="en-US"/>
+        </w:rPr>
+      </w:pPr>
+    </w:p>
+    <w:p>
+      <w:pPr>
+        <w:rPr>
+          <w:rFonts w:ascii="Segoe UI" w:hAnsi="Segoe UI" w:cs="Segoe UI"/>
+          <w:lang w:val="en-US"/>
         </w:rPr>
       </w:pPr>
     </w:p>
@@ -1456,13 +1477,7 @@
         <w:rPr>
           <w:rFonts w:ascii="Segoe UI" w:hAnsi="Segoe UI" w:cs="Segoe UI"/>
         </w:rPr>
-        <w:t xml:space="preserve"> a</w:t>
-      </w:r>
-      <w:r>
-        <w:rPr>
-          <w:rFonts w:ascii="Segoe UI" w:hAnsi="Segoe UI" w:cs="Segoe UI"/>
-        </w:rPr>
-        <w:t>ún no recepcionados.</w:t>
+        <w:t xml:space="preserve"> aún no recepcionados.</w:t>
       </w:r>
     </w:p>
     <w:p>
@@ -1494,13 +1509,7 @@
         <w:rPr>
           <w:rFonts w:ascii="Segoe UI" w:hAnsi="Segoe UI" w:cs="Segoe UI"/>
         </w:rPr>
-        <w:t xml:space="preserve"> que ya</w:t>
-      </w:r>
-      <w:r>
-        <w:rPr>
-          <w:rFonts w:ascii="Segoe UI" w:hAnsi="Segoe UI" w:cs="Segoe UI"/>
-        </w:rPr>
-        <w:t xml:space="preserve"> fueron recepcionados por soporte.</w:t>
+        <w:t xml:space="preserve"> que ya fueron recepcionados por soporte.</w:t>
       </w:r>
     </w:p>
     <w:p>
@@ -1532,13 +1541,7 @@
         <w:rPr>
           <w:rFonts w:ascii="Segoe UI" w:hAnsi="Segoe UI" w:cs="Segoe UI"/>
         </w:rPr>
-        <w:t xml:space="preserve"> </w:t>
-      </w:r>
-      <w:r>
-        <w:rPr>
-          <w:rFonts w:ascii="Segoe UI" w:hAnsi="Segoe UI" w:cs="Segoe UI"/>
-        </w:rPr>
-        <w:t>resueltos o cerrados.</w:t>
+        <w:t xml:space="preserve"> resueltos o cerrados.</w:t>
       </w:r>
     </w:p>
     <w:p>
@@ -1575,6 +1578,7 @@
       <w:r>
         <w:rPr>
           <w:rFonts w:ascii="Segoe UI" w:hAnsi="Segoe UI" w:cs="Segoe UI"/>
+          <w:noProof/>
         </w:rPr>
         <w:drawing>
           <wp:anchor distT="0" distB="0" distL="114300" distR="114300" simplePos="0" relativeHeight="251663360" behindDoc="0" locked="0" layoutInCell="1" allowOverlap="1" wp14:anchorId="40596BB2" wp14:editId="694A4B72">
@@ -1680,6 +1684,9 @@
         <w:t xml:space="preserve"> </w:t>
       </w:r>
       <w:r>
+        <w:rPr>
+          <w:noProof/>
+        </w:rPr>
         <w:drawing>
           <wp:anchor distT="0" distB="0" distL="114300" distR="114300" simplePos="0" relativeHeight="251665408" behindDoc="0" locked="0" layoutInCell="1" allowOverlap="1" wp14:anchorId="449EE688" wp14:editId="528D97BA">
             <wp:simplePos x="0" y="0"/>
@@ -1800,6 +1807,7 @@
       <w:r>
         <w:rPr>
           <w:rFonts w:ascii="Segoe UI" w:hAnsi="Segoe UI" w:cs="Segoe UI"/>
+          <w:noProof/>
         </w:rPr>
         <w:drawing>
           <wp:anchor distT="0" distB="0" distL="114300" distR="114300" simplePos="0" relativeHeight="251664384" behindDoc="0" locked="0" layoutInCell="1" allowOverlap="1" wp14:anchorId="1A442F8D" wp14:editId="124B931C">
@@ -1929,6 +1937,7 @@
       <w:r>
         <w:rPr>
           <w:rFonts w:ascii="Segoe UI" w:hAnsi="Segoe UI" w:cs="Segoe UI"/>
+          <w:noProof/>
         </w:rPr>
         <w:drawing>
           <wp:anchor distT="0" distB="0" distL="114300" distR="114300" simplePos="0" relativeHeight="251667456" behindDoc="0" locked="0" layoutInCell="1" allowOverlap="1" wp14:anchorId="79155CB0" wp14:editId="0AD78386">
@@ -2003,6 +2012,7 @@
       <w:r>
         <w:rPr>
           <w:rFonts w:ascii="Segoe UI" w:hAnsi="Segoe UI" w:cs="Segoe UI"/>
+          <w:noProof/>
         </w:rPr>
         <w:drawing>
           <wp:anchor distT="0" distB="0" distL="114300" distR="114300" simplePos="0" relativeHeight="251666432" behindDoc="0" locked="0" layoutInCell="1" allowOverlap="1" wp14:anchorId="2E406492" wp14:editId="2137E2D4">
@@ -2285,19 +2295,7 @@
         <w:rPr>
           <w:rFonts w:ascii="Segoe UI" w:hAnsi="Segoe UI" w:cs="Segoe UI"/>
         </w:rPr>
-        <w:t xml:space="preserve">Consultas médicas, de farmacia </w:t>
-      </w:r>
-      <w:r>
-        <w:rPr>
-          <w:rFonts w:ascii="Segoe UI" w:hAnsi="Segoe UI" w:cs="Segoe UI"/>
-        </w:rPr>
-        <w:t>u otras áreas asistenciales que no involucran sistemas informáticos</w:t>
-      </w:r>
-      <w:r>
-        <w:rPr>
-          <w:rFonts w:ascii="Segoe UI" w:hAnsi="Segoe UI" w:cs="Segoe UI"/>
-        </w:rPr>
-        <w:t>.</w:t>
+        <w:t>Consultas médicas, de farmacia u otras áreas asistenciales que no involucran sistemas informáticos.</w:t>
       </w:r>
     </w:p>
     <w:p>
@@ -2443,6 +2441,7 @@
       <w:r>
         <w:rPr>
           <w:rFonts w:ascii="Segoe UI" w:hAnsi="Segoe UI" w:cs="Segoe UI"/>
+          <w:noProof/>
           <w:sz w:val="22"/>
           <w:szCs w:val="22"/>
         </w:rPr>
@@ -2539,6 +2538,7 @@
       <w:r>
         <w:rPr>
           <w:rFonts w:ascii="Segoe UI" w:hAnsi="Segoe UI" w:cs="Segoe UI"/>
+          <w:noProof/>
         </w:rPr>
         <w:drawing>
           <wp:anchor distT="0" distB="0" distL="114300" distR="114300" simplePos="0" relativeHeight="251670528" behindDoc="0" locked="0" layoutInCell="1" allowOverlap="1" wp14:anchorId="35A6E9AC" wp14:editId="51F608F4">
@@ -4272,6 +4272,7 @@
   <w:style w:type="character" w:default="1" w:styleId="Fuentedeprrafopredeter">
     <w:name w:val="Default Paragraph Font"/>
     <w:uiPriority w:val="1"/>
+    <w:semiHidden/>
     <w:unhideWhenUsed/>
   </w:style>
   <w:style w:type="table" w:default="1" w:styleId="Tablanormal">
@@ -4671,6 +4672,18 @@
       <w14:ligatures w14:val="none"/>
     </w:rPr>
   </w:style>
+  <w:style w:type="character" w:styleId="Hipervnculovisitado">
+    <w:name w:val="FollowedHyperlink"/>
+    <w:basedOn w:val="Fuentedeprrafopredeter"/>
+    <w:uiPriority w:val="99"/>
+    <w:semiHidden/>
+    <w:unhideWhenUsed/>
+    <w:rsid w:val="005D40EE"/>
+    <w:rPr>
+      <w:color w:val="96607D" w:themeColor="followedHyperlink"/>
+      <w:u w:val="single"/>
+    </w:rPr>
+  </w:style>
 </w:styles>
 </file>
 

</xml_diff>